<commit_message>
verduidelijking redundantie storage vs controllers
</commit_message>
<xml_diff>
--- a/documentatie/StorageZone/Storage Zone Configuratie Guide.docx
+++ b/documentatie/StorageZone/Storage Zone Configuratie Guide.docx
@@ -246,13 +246,19 @@
         <w:rPr>
           <w:lang w:val="nl-BE"/>
         </w:rPr>
-        <w:t xml:space="preserve">worden </w:t>
-      </w:r>
-      <w:r>
-        <w:rPr>
-          <w:lang w:val="nl-BE"/>
-        </w:rPr>
-        <w:t xml:space="preserve">op de StorageZone-Controller om de </w:t>
+        <w:t>worden op de StorageZone-Controller</w:t>
+      </w:r>
+      <w:r>
+        <w:rPr>
+          <w:lang w:val="nl-BE"/>
+        </w:rPr>
+        <w:t xml:space="preserve"> (SZ-C)</w:t>
+      </w:r>
+      <w:r>
+        <w:rPr>
+          <w:lang w:val="nl-BE"/>
+        </w:rPr>
+        <w:t xml:space="preserve"> om de </w:t>
       </w:r>
       <w:r>
         <w:rPr>
@@ -565,35 +571,19 @@
         <w:rPr>
           <w:lang w:val="nl-BE"/>
         </w:rPr>
-        <w:t xml:space="preserve">Een deel van de storage zone configuratie gaat door in Server Manager. De </w:t>
-      </w:r>
-      <w:proofErr w:type="gramStart"/>
-      <w:r>
-        <w:rPr>
-          <w:lang w:val="nl-BE"/>
-        </w:rPr>
-        <w:t>IIS server</w:t>
-      </w:r>
-      <w:proofErr w:type="gramEnd"/>
-      <w:r>
-        <w:rPr>
-          <w:lang w:val="nl-BE"/>
-        </w:rPr>
-        <w:t xml:space="preserve"> </w:t>
-      </w:r>
-      <w:proofErr w:type="spellStart"/>
-      <w:r>
-        <w:rPr>
-          <w:lang w:val="nl-BE"/>
-        </w:rPr>
-        <w:t>role</w:t>
-      </w:r>
-      <w:proofErr w:type="spellEnd"/>
-      <w:r>
-        <w:rPr>
-          <w:lang w:val="nl-BE"/>
-        </w:rPr>
-        <w:t xml:space="preserve"> moet namelijk geïnstalleerd worden zodat de SZ-C over </w:t>
+        <w:t>Een deel van de storage zone configuratie gaat</w:t>
+      </w:r>
+      <w:r>
+        <w:rPr>
+          <w:lang w:val="nl-BE"/>
+        </w:rPr>
+        <w:t xml:space="preserve"> door in Server Manager. De Internet Information Services (IIS) </w:t>
+      </w:r>
+      <w:r>
+        <w:rPr>
+          <w:lang w:val="nl-BE"/>
+        </w:rPr>
+        <w:t xml:space="preserve">server role moet geïnstalleerd worden zodat de SZ-C over </w:t>
       </w:r>
       <w:r>
         <w:rPr>
@@ -605,43 +595,39 @@
         <w:rPr>
           <w:lang w:val="nl-BE"/>
         </w:rPr>
-        <w:t xml:space="preserve"> bereikt kan worden als een web server. Bovendien moet er ASP.NET ondersteuning zijn voor het configuratie script.</w:t>
-      </w:r>
-    </w:p>
-    <w:p>
-      <w:pPr>
-        <w:rPr>
-          <w:lang w:val="nl-BE"/>
-        </w:rPr>
-      </w:pPr>
-      <w:r>
-        <w:rPr>
-          <w:lang w:val="nl-BE"/>
-        </w:rPr>
-        <w:t xml:space="preserve">Een certificaat zal toegevoegd moeten worden om </w:t>
-      </w:r>
-      <w:proofErr w:type="gramStart"/>
-      <w:r>
-        <w:rPr>
-          <w:lang w:val="nl-BE"/>
-        </w:rPr>
-        <w:t>HTTPS-communicatie</w:t>
-      </w:r>
-      <w:proofErr w:type="gramEnd"/>
-      <w:r>
-        <w:rPr>
-          <w:lang w:val="nl-BE"/>
-        </w:rPr>
-        <w:t xml:space="preserve"> tussen NetScaler en SZ-C mogelijk te maken. Er zal ook een </w:t>
-      </w:r>
-      <w:proofErr w:type="gramStart"/>
-      <w:r>
-        <w:rPr>
-          <w:lang w:val="nl-BE"/>
-        </w:rPr>
-        <w:t>HTTPS binding</w:t>
-      </w:r>
-      <w:proofErr w:type="gramEnd"/>
+        <w:t xml:space="preserve"> bereikt kan worden als een web server. Bovendien moet er ASP.NET ondersteu</w:t>
+      </w:r>
+      <w:r>
+        <w:rPr>
+          <w:lang w:val="nl-BE"/>
+        </w:rPr>
+        <w:t>ning zijn voor het configuratie</w:t>
+      </w:r>
+      <w:r>
+        <w:rPr>
+          <w:lang w:val="nl-BE"/>
+        </w:rPr>
+        <w:t>script.</w:t>
+      </w:r>
+    </w:p>
+    <w:p>
+      <w:pPr>
+        <w:rPr>
+          <w:lang w:val="nl-BE"/>
+        </w:rPr>
+      </w:pPr>
+      <w:r>
+        <w:rPr>
+          <w:lang w:val="nl-BE"/>
+        </w:rPr>
+        <w:t xml:space="preserve">Een certificaat zal toegevoegd moeten worden om HTTPS-communicatie tussen NetScaler en SZ-C mogelijk te maken. Er zal ook een </w:t>
+      </w:r>
+      <w:r>
+        <w:rPr>
+          <w:lang w:val="nl-BE"/>
+        </w:rPr>
+        <w:t>HTTPS-binding</w:t>
+      </w:r>
       <w:r>
         <w:rPr>
           <w:lang w:val="nl-BE"/>
@@ -1297,7 +1283,7 @@
         <w:rPr>
           <w:lang w:val="nl-BE"/>
         </w:rPr>
-        <w:t>Geef het juiste wachtwoord op, indien het importeren van het certificaat beveiligd is.</w:t>
+        <w:t>Geef het juiste wachtwoord op indien het importeren van het certificaat beveiligd is.</w:t>
       </w:r>
     </w:p>
     <w:p>
@@ -1450,21 +1436,19 @@
         <w:rPr>
           <w:lang w:val="nl-BE"/>
         </w:rPr>
-        <w:t xml:space="preserve">Voeg een site binding toe van type </w:t>
-      </w:r>
-      <w:proofErr w:type="gramStart"/>
-      <w:r>
-        <w:rPr>
-          <w:lang w:val="nl-BE"/>
-        </w:rPr>
-        <w:t>HTTPS</w:t>
-      </w:r>
-      <w:proofErr w:type="gramEnd"/>
-      <w:r>
-        <w:rPr>
-          <w:lang w:val="nl-BE"/>
-        </w:rPr>
-        <w:t>, poort 443 en selecteer het vooraf geïmporteerd certificaat zoals je in de afbeelding hierboven kan zien.</w:t>
+        <w:t>Voeg een site binding toe van</w:t>
+      </w:r>
+      <w:r>
+        <w:rPr>
+          <w:lang w:val="nl-BE"/>
+        </w:rPr>
+        <w:t xml:space="preserve"> het</w:t>
+      </w:r>
+      <w:r>
+        <w:rPr>
+          <w:lang w:val="nl-BE"/>
+        </w:rPr>
+        <w:t xml:space="preserve"> type HTTPS, poort 443 en selecteer het vooraf geïmporteerd certificaat zoals je in de afbeelding hierboven kan zien.</w:t>
       </w:r>
     </w:p>
     <w:p>
@@ -1492,7 +1476,25 @@
         <w:rPr>
           <w:lang w:val="nl-BE"/>
         </w:rPr>
-        <w:t>StorageZone Controller</w:t>
+        <w:t>StorageZone</w:t>
+      </w:r>
+      <w:r>
+        <w:rPr>
+          <w:lang w:val="nl-BE"/>
+        </w:rPr>
+        <w:t>-</w:t>
+      </w:r>
+      <w:r>
+        <w:rPr>
+          <w:lang w:val="nl-BE"/>
+        </w:rPr>
+        <w:t>Controller</w:t>
+      </w:r>
+      <w:r>
+        <w:rPr>
+          <w:lang w:val="nl-BE"/>
+        </w:rPr>
+        <w:t xml:space="preserve"> (SZ-C)</w:t>
       </w:r>
     </w:p>
     <w:p>
@@ -1637,7 +1639,19 @@
         <w:rPr>
           <w:lang w:val="nl-BE"/>
         </w:rPr>
-        <w:t xml:space="preserve"> uit onder eigenschappen.</w:t>
+        <w:t xml:space="preserve"> uit </w:t>
+      </w:r>
+      <w:r>
+        <w:rPr>
+          <w:lang w:val="nl-BE"/>
+        </w:rPr>
+        <w:t>in</w:t>
+      </w:r>
+      <w:r>
+        <w:rPr>
+          <w:lang w:val="nl-BE"/>
+        </w:rPr>
+        <w:t xml:space="preserve"> eigenschappen.</w:t>
       </w:r>
     </w:p>
     <w:p>
@@ -1663,47 +1677,19 @@
         <w:rPr>
           <w:lang w:val="nl-NL"/>
         </w:rPr>
-        <w:t>het meeste recente SZ-</w:t>
-      </w:r>
-      <w:proofErr w:type="gramStart"/>
+        <w:t>het meeste recente SZ-C installat</w:t>
+      </w:r>
       <w:r>
         <w:rPr>
           <w:lang w:val="nl-NL"/>
         </w:rPr>
-        <w:t>C installat</w:t>
+        <w:t>iebestand van de Citrix website</w:t>
       </w:r>
       <w:r>
         <w:rPr>
           <w:lang w:val="nl-NL"/>
         </w:rPr>
-        <w:t>iebestand</w:t>
-      </w:r>
-      <w:proofErr w:type="gramEnd"/>
-      <w:r>
-        <w:rPr>
-          <w:lang w:val="nl-NL"/>
-        </w:rPr>
-        <w:t xml:space="preserve"> van de Citrix website</w:t>
-      </w:r>
-      <w:r>
-        <w:rPr>
-          <w:lang w:val="nl-NL"/>
-        </w:rPr>
-        <w:t>. In deze opstelling werd SZ-</w:t>
-      </w:r>
-      <w:proofErr w:type="gramStart"/>
-      <w:r>
-        <w:rPr>
-          <w:lang w:val="nl-NL"/>
-        </w:rPr>
-        <w:t>C versie</w:t>
-      </w:r>
-      <w:proofErr w:type="gramEnd"/>
-      <w:r>
-        <w:rPr>
-          <w:lang w:val="nl-NL"/>
-        </w:rPr>
-        <w:t xml:space="preserve"> 5.2 gebruikt.</w:t>
+        <w:t>. In deze opstelling werd SZ-C versie 5.2 gebruikt.</w:t>
       </w:r>
     </w:p>
     <w:p>
@@ -1791,28 +1777,34 @@
           <w:lang w:val="nl-NL"/>
         </w:rPr>
         <w:lastRenderedPageBreak/>
-        <w:t xml:space="preserve">Installeer de zone met het .EXE-bestand. Kies de standaardinstellingen. De zone zal in de </w:t>
-      </w:r>
-      <w:proofErr w:type="spellStart"/>
+        <w:t xml:space="preserve">Installeer de zone met het .EXE-bestand. Kies de standaardinstellingen. De zone zal in de wwwroot folder van de webserver geïnstalleerd worden, zodat ze bereikbaar is over </w:t>
+      </w:r>
       <w:r>
         <w:rPr>
           <w:lang w:val="nl-NL"/>
         </w:rPr>
-        <w:t>wwwroot</w:t>
-      </w:r>
-      <w:proofErr w:type="spellEnd"/>
-      <w:r>
+        <w:t>het internet.</w:t>
+      </w:r>
+    </w:p>
+    <w:p>
+      <w:pPr>
         <w:rPr>
           <w:lang w:val="nl-NL"/>
         </w:rPr>
-        <w:t xml:space="preserve"> folder van de webserver geïnstalleerd worden, zodat ze bereikbaar is over </w:t>
-      </w:r>
+      </w:pPr>
       <w:r>
         <w:rPr>
           <w:lang w:val="nl-NL"/>
         </w:rPr>
-        <w:t>het internet.</w:t>
-      </w:r>
+        <w:t>Start de computer opnieuw op.</w:t>
+      </w:r>
+    </w:p>
+    <w:p>
+      <w:pPr>
+        <w:rPr>
+          <w:lang w:val="nl-BE"/>
+        </w:rPr>
+      </w:pPr>
     </w:p>
     <w:p>
       <w:pPr>
@@ -1824,41 +1816,7 @@
         <w:rPr>
           <w:lang w:val="nl-NL"/>
         </w:rPr>
-        <w:t>Start de computer opnieuw op.</w:t>
-      </w:r>
-    </w:p>
-    <w:p>
-      <w:pPr>
-        <w:rPr>
-          <w:lang w:val="nl-BE"/>
-        </w:rPr>
-      </w:pPr>
-    </w:p>
-    <w:p>
-      <w:pPr>
-        <w:rPr>
-          <w:lang w:val="nl-NL"/>
-        </w:rPr>
-      </w:pPr>
-      <w:r>
-        <w:rPr>
-          <w:lang w:val="nl-NL"/>
-        </w:rPr>
-        <w:t>Browse naar het “</w:t>
-      </w:r>
-      <w:proofErr w:type="spellStart"/>
-      <w:r>
-        <w:rPr>
-          <w:lang w:val="nl-NL"/>
-        </w:rPr>
-        <w:t>ConfigService</w:t>
-      </w:r>
-      <w:proofErr w:type="spellEnd"/>
-      <w:r>
-        <w:rPr>
-          <w:lang w:val="nl-NL"/>
-        </w:rPr>
-        <w:t xml:space="preserve">/admin.aspx” script op de </w:t>
+        <w:t xml:space="preserve">Browse naar het “ConfigService/admin.aspx” script op de </w:t>
       </w:r>
       <w:r>
         <w:rPr>
@@ -2083,7 +2041,19 @@
         <w:rPr>
           <w:lang w:val="nl-BE"/>
         </w:rPr>
-        <w:t>Kies voor een nieuwe lokale SZ.</w:t>
+        <w:t xml:space="preserve">Kies voor een nieuwe lokale </w:t>
+      </w:r>
+      <w:r>
+        <w:rPr>
+          <w:lang w:val="nl-BE"/>
+        </w:rPr>
+        <w:t>StorageZone (SZ)</w:t>
+      </w:r>
+      <w:r>
+        <w:rPr>
+          <w:lang w:val="nl-BE"/>
+        </w:rPr>
+        <w:t>.</w:t>
       </w:r>
     </w:p>
     <w:p>
@@ -2138,35 +2108,7 @@
         <w:rPr>
           <w:lang w:val="nl-BE"/>
         </w:rPr>
-        <w:t xml:space="preserve">Bij </w:t>
-      </w:r>
-      <w:proofErr w:type="spellStart"/>
-      <w:r>
-        <w:rPr>
-          <w:lang w:val="nl-BE"/>
-        </w:rPr>
-        <w:t>hostname</w:t>
-      </w:r>
-      <w:proofErr w:type="spellEnd"/>
-      <w:r>
-        <w:rPr>
-          <w:lang w:val="nl-BE"/>
-        </w:rPr>
-        <w:t xml:space="preserve"> vul je de </w:t>
-      </w:r>
-      <w:proofErr w:type="spellStart"/>
-      <w:r>
-        <w:rPr>
-          <w:lang w:val="nl-BE"/>
-        </w:rPr>
-        <w:t>hostname</w:t>
-      </w:r>
-      <w:proofErr w:type="spellEnd"/>
-      <w:r>
-        <w:rPr>
-          <w:lang w:val="nl-BE"/>
-        </w:rPr>
-        <w:t xml:space="preserve"> van de SZ-C in.</w:t>
+        <w:t>Bij hostname vul je de hostname van de SZ-C in.</w:t>
       </w:r>
     </w:p>
     <w:p>
@@ -2218,153 +2160,137 @@
         <w:rPr>
           <w:lang w:val="nl-BE"/>
         </w:rPr>
-        <w:t xml:space="preserve">Geef de locatie van die netwerkshare op volgens de uniform </w:t>
-      </w:r>
-      <w:proofErr w:type="spellStart"/>
-      <w:r>
-        <w:rPr>
-          <w:lang w:val="nl-BE"/>
-        </w:rPr>
-        <w:t>naming</w:t>
-      </w:r>
-      <w:proofErr w:type="spellEnd"/>
+        <w:t>Geef de locatie van die netwerkshare op volgens de uniform naming convention schrijfwijze.</w:t>
+      </w:r>
+    </w:p>
+    <w:p>
+      <w:pPr>
+        <w:rPr>
+          <w:lang w:val="nl-BE"/>
+        </w:rPr>
+      </w:pPr>
+      <w:r>
+        <w:rPr>
+          <w:lang w:val="nl-BE"/>
+        </w:rPr>
+        <w:t>Geef gebruikersnaam en wachtwoord op van een account met ‘full control’ rechten op de netwerkshare.</w:t>
+      </w:r>
+    </w:p>
+    <w:p>
+      <w:pPr>
+        <w:rPr>
+          <w:lang w:val="nl-BE"/>
+        </w:rPr>
+      </w:pPr>
+      <w:r>
+        <w:rPr>
+          <w:lang w:val="nl-BE"/>
+        </w:rPr>
+        <w:t>Indien gewenst kan encryptie ingeschakeld worden.</w:t>
+      </w:r>
+    </w:p>
+    <w:p>
+      <w:pPr>
+        <w:rPr>
+          <w:lang w:val="nl-BE"/>
+        </w:rPr>
+      </w:pPr>
+      <w:r>
+        <w:rPr>
+          <w:lang w:val="nl-BE"/>
+        </w:rPr>
+        <w:t>Selecteer het ontgrendelen van de SZ-C voor netwerkshares.</w:t>
+      </w:r>
+    </w:p>
+    <w:p>
+      <w:pPr>
+        <w:rPr>
+          <w:lang w:val="nl-BE"/>
+        </w:rPr>
+      </w:pPr>
+      <w:r>
+        <w:rPr>
+          <w:lang w:val="nl-BE"/>
+        </w:rPr>
+        <w:t>Indien gewenst kunnen bepaalde paden binnen de share toegestaan of geblokkeerd worden.</w:t>
+      </w:r>
+    </w:p>
+    <w:p>
+      <w:pPr>
+        <w:rPr>
+          <w:lang w:val="nl-BE"/>
+        </w:rPr>
+      </w:pPr>
+      <w:r>
+        <w:rPr>
+          <w:lang w:val="nl-BE"/>
+        </w:rPr>
+        <w:t>Geef een wachtwoord op, dit wachtwoord wordt gebruikt indien encryptie ingeschakeld zou worden. Het wachtwoord moet goed bewaard worden, het wordt opnieuw gevraagd indien er extra SZ-C opgezet worden voor de</w:t>
+      </w:r>
+      <w:r>
+        <w:rPr>
+          <w:lang w:val="nl-BE"/>
+        </w:rPr>
+        <w:t>ze</w:t>
+      </w:r>
+      <w:r>
+        <w:rPr>
+          <w:lang w:val="nl-BE"/>
+        </w:rPr>
+        <w:t xml:space="preserve"> zone. </w:t>
+      </w:r>
+    </w:p>
+    <w:p>
+      <w:pPr>
+        <w:rPr>
+          <w:lang w:val="nl-BE"/>
+        </w:rPr>
+      </w:pPr>
+    </w:p>
+    <w:p>
+      <w:pPr>
+        <w:pStyle w:val="Heading3"/>
+        <w:rPr>
+          <w:lang w:val="nl-BE"/>
+        </w:rPr>
+      </w:pPr>
+      <w:r>
+        <w:rPr>
+          <w:lang w:val="nl-BE"/>
+        </w:rPr>
+        <w:t>Extra StorageZone Controllers</w:t>
+      </w:r>
+    </w:p>
+    <w:p>
+      <w:pPr>
+        <w:rPr>
+          <w:lang w:val="nl-BE"/>
+        </w:rPr>
+      </w:pPr>
+      <w:r>
+        <w:rPr>
+          <w:lang w:val="nl-BE"/>
+        </w:rPr>
+        <w:t xml:space="preserve">Maak een tweede Windows server aan </w:t>
+      </w:r>
+      <w:r>
+        <w:rPr>
+          <w:lang w:val="nl-BE"/>
+        </w:rPr>
+        <w:t>en doorloop alle voorgaande stappen vermeld onder</w:t>
+      </w:r>
+      <w:r>
+        <w:rPr>
+          <w:lang w:val="nl-BE"/>
+        </w:rPr>
+        <w:t xml:space="preserve"> hoofdstuk xxx</w:t>
+      </w:r>
       <w:r>
         <w:rPr>
           <w:lang w:val="nl-BE"/>
         </w:rPr>
         <w:t xml:space="preserve"> </w:t>
       </w:r>
-      <w:proofErr w:type="spellStart"/>
-      <w:r>
-        <w:rPr>
-          <w:lang w:val="nl-BE"/>
-        </w:rPr>
-        <w:t>convention</w:t>
-      </w:r>
-      <w:proofErr w:type="spellEnd"/>
-      <w:r>
-        <w:rPr>
-          <w:lang w:val="nl-BE"/>
-        </w:rPr>
-        <w:t xml:space="preserve"> schrijfwijze.</w:t>
-      </w:r>
-    </w:p>
-    <w:p>
-      <w:pPr>
-        <w:rPr>
-          <w:lang w:val="nl-BE"/>
-        </w:rPr>
-      </w:pPr>
-      <w:r>
-        <w:rPr>
-          <w:lang w:val="nl-BE"/>
-        </w:rPr>
-        <w:t>Geef gebruikersnaam en wachtwoord op van een account met ‘full control’ rechten op de netwerkshare.</w:t>
-      </w:r>
-    </w:p>
-    <w:p>
-      <w:pPr>
-        <w:rPr>
-          <w:lang w:val="nl-BE"/>
-        </w:rPr>
-      </w:pPr>
-      <w:r>
-        <w:rPr>
-          <w:lang w:val="nl-BE"/>
-        </w:rPr>
-        <w:t>Indien gewenst kan encryptie ingeschakeld worden.</w:t>
-      </w:r>
-    </w:p>
-    <w:p>
-      <w:pPr>
-        <w:rPr>
-          <w:lang w:val="nl-BE"/>
-        </w:rPr>
-      </w:pPr>
-      <w:r>
-        <w:rPr>
-          <w:lang w:val="nl-BE"/>
-        </w:rPr>
-        <w:t>Selecteer het ontgrendelen van de SZ-C voor netwerkshares.</w:t>
-      </w:r>
-    </w:p>
-    <w:p>
-      <w:pPr>
-        <w:rPr>
-          <w:lang w:val="nl-BE"/>
-        </w:rPr>
-      </w:pPr>
-      <w:r>
-        <w:rPr>
-          <w:lang w:val="nl-BE"/>
-        </w:rPr>
-        <w:t>Indien gewenst kunnen bepaalde paden binnen de share toegestaan of geblokkeerd worden.</w:t>
-      </w:r>
-    </w:p>
-    <w:p>
-      <w:pPr>
-        <w:rPr>
-          <w:lang w:val="nl-BE"/>
-        </w:rPr>
-      </w:pPr>
-      <w:r>
-        <w:rPr>
-          <w:lang w:val="nl-BE"/>
-        </w:rPr>
-        <w:t xml:space="preserve">Geef een wachtwoord op, dit wachtwoord wordt gebruikt indien encryptie ingeschakeld zou worden. Het wachtwoord moet goed bewaard worden, het wordt opnieuw gevraagd indien er extra SZ-C opgezet worden voor de zone. </w:t>
-      </w:r>
-    </w:p>
-    <w:p>
-      <w:pPr>
-        <w:rPr>
-          <w:lang w:val="nl-BE"/>
-        </w:rPr>
-      </w:pPr>
-    </w:p>
-    <w:p>
-      <w:pPr>
-        <w:pStyle w:val="Heading3"/>
-        <w:rPr>
-          <w:lang w:val="nl-BE"/>
-        </w:rPr>
-      </w:pPr>
-      <w:r>
-        <w:rPr>
-          <w:lang w:val="nl-BE"/>
-        </w:rPr>
-        <w:t>Extra StorageZone Controllers</w:t>
-      </w:r>
-    </w:p>
-    <w:p>
-      <w:pPr>
-        <w:rPr>
-          <w:lang w:val="nl-BE"/>
-        </w:rPr>
-      </w:pPr>
-      <w:r>
-        <w:rPr>
-          <w:lang w:val="nl-BE"/>
-        </w:rPr>
-        <w:t xml:space="preserve">Maak een tweede Windows server aan </w:t>
-      </w:r>
-      <w:r>
-        <w:rPr>
-          <w:lang w:val="nl-BE"/>
-        </w:rPr>
-        <w:t>en doorloop alle voorgaande stappen vermeld onder</w:t>
-      </w:r>
-      <w:r>
-        <w:rPr>
-          <w:lang w:val="nl-BE"/>
-        </w:rPr>
-        <w:t xml:space="preserve"> hoofdstuk xxx</w:t>
-      </w:r>
-      <w:r>
-        <w:rPr>
-          <w:lang w:val="nl-BE"/>
-        </w:rPr>
-        <w:t xml:space="preserve"> </w:t>
-      </w:r>
       <w:r>
         <w:rPr>
           <w:lang w:val="nl-BE"/>
@@ -2418,20 +2344,56 @@
         <w:rPr>
           <w:lang w:val="nl-BE"/>
         </w:rPr>
-        <w:t>Doorloop de installatie van de StorageZone zoals vermeld in hoofdstuk xxx “StorageZone Controller” en meldt aan op dezelfde manier.</w:t>
-      </w:r>
-    </w:p>
-    <w:p>
-      <w:pPr>
-        <w:rPr>
-          <w:lang w:val="nl-BE"/>
-        </w:rPr>
-      </w:pPr>
-      <w:r>
-        <w:rPr>
-          <w:lang w:val="nl-BE"/>
-        </w:rPr>
-        <w:t>Kies ditmaal voor het toetreden tot een bestaande StorageZone en kies voor de reeds aangemaakte zone.</w:t>
+        <w:t xml:space="preserve">Doorloop de installatie van de </w:t>
+      </w:r>
+      <w:r>
+        <w:rPr>
+          <w:lang w:val="nl-BE"/>
+        </w:rPr>
+        <w:t>SZ</w:t>
+      </w:r>
+      <w:r>
+        <w:rPr>
+          <w:lang w:val="nl-BE"/>
+        </w:rPr>
+        <w:t xml:space="preserve"> zoals vermel</w:t>
+      </w:r>
+      <w:r>
+        <w:rPr>
+          <w:lang w:val="nl-BE"/>
+        </w:rPr>
+        <w:t>d in hoofdstuk xxx “StorageZone-</w:t>
+      </w:r>
+      <w:r>
+        <w:rPr>
+          <w:lang w:val="nl-BE"/>
+        </w:rPr>
+        <w:t>Controller” en meldt aan op dezelfde manier.</w:t>
+      </w:r>
+    </w:p>
+    <w:p>
+      <w:pPr>
+        <w:rPr>
+          <w:lang w:val="nl-BE"/>
+        </w:rPr>
+      </w:pPr>
+      <w:r>
+        <w:rPr>
+          <w:lang w:val="nl-BE"/>
+        </w:rPr>
+        <w:t xml:space="preserve">Kies ditmaal voor het toetreden tot een bestaande </w:t>
+      </w:r>
+      <w:r>
+        <w:rPr>
+          <w:lang w:val="nl-BE"/>
+        </w:rPr>
+        <w:t>SZ</w:t>
+      </w:r>
+      <w:r>
+        <w:rPr>
+          <w:lang w:val="nl-BE"/>
+        </w:rPr>
+        <w:t xml:space="preserve"> en kies voor de reeds aangemaakte zone.</w:t>
       </w:r>
     </w:p>
     <w:p>
@@ -2506,75 +2468,45 @@
         <w:rPr>
           <w:lang w:val="nl-BE"/>
         </w:rPr>
+        <w:t>Vul de hostname van de</w:t>
+      </w:r>
+      <w:r>
+        <w:rPr>
+          <w:lang w:val="nl-BE"/>
+        </w:rPr>
+        <w:t xml:space="preserve"> primaire SZ-C</w:t>
+      </w:r>
+      <w:r>
+        <w:rPr>
+          <w:lang w:val="nl-BE"/>
+        </w:rPr>
+        <w:t xml:space="preserve"> server in. In de afbeelding hierboven wordt er verwezen naar het configuratiescript op die server, dat is echter niet nodig. Dit kom omdat </w:t>
+      </w:r>
+      <w:r>
+        <w:rPr>
+          <w:lang w:val="nl-BE"/>
+        </w:rPr>
+        <w:t>het</w:t>
+      </w:r>
+      <w:r>
+        <w:rPr>
+          <w:lang w:val="nl-BE"/>
+        </w:rPr>
+        <w:t xml:space="preserve"> een overzicht van de configuratie is nadat ze reeds voltooid werd.</w:t>
+      </w:r>
+    </w:p>
+    <w:p>
+      <w:pPr>
+        <w:rPr>
+          <w:lang w:val="nl-BE"/>
+        </w:rPr>
+      </w:pPr>
+      <w:r>
+        <w:rPr>
+          <w:lang w:val="nl-BE"/>
+        </w:rPr>
         <w:lastRenderedPageBreak/>
-        <w:t xml:space="preserve">Vul de </w:t>
-      </w:r>
-      <w:proofErr w:type="spellStart"/>
-      <w:r>
-        <w:rPr>
-          <w:lang w:val="nl-BE"/>
-        </w:rPr>
-        <w:t>hostname</w:t>
-      </w:r>
-      <w:proofErr w:type="spellEnd"/>
-      <w:r>
-        <w:rPr>
-          <w:lang w:val="nl-BE"/>
-        </w:rPr>
-        <w:t xml:space="preserve"> van de</w:t>
-      </w:r>
-      <w:r>
-        <w:rPr>
-          <w:lang w:val="nl-BE"/>
-        </w:rPr>
-        <w:t xml:space="preserve"> primaire SZ-</w:t>
-      </w:r>
-      <w:proofErr w:type="gramStart"/>
-      <w:r>
-        <w:rPr>
-          <w:lang w:val="nl-BE"/>
-        </w:rPr>
-        <w:t>C</w:t>
-      </w:r>
-      <w:r>
-        <w:rPr>
-          <w:lang w:val="nl-BE"/>
-        </w:rPr>
-        <w:t xml:space="preserve"> server</w:t>
-      </w:r>
-      <w:proofErr w:type="gramEnd"/>
-      <w:r>
-        <w:rPr>
-          <w:lang w:val="nl-BE"/>
-        </w:rPr>
-        <w:t xml:space="preserve"> in. In de afbeelding hierboven wordt er verwezen naar het configuratiescript op die server, dat is echter niet nodig. Dit kom omdat dit een overzicht van de configuratie is nadat ze reeds voltooid werd.</w:t>
-      </w:r>
-    </w:p>
-    <w:p>
-      <w:pPr>
-        <w:rPr>
-          <w:lang w:val="nl-BE"/>
-        </w:rPr>
-      </w:pPr>
-      <w:r>
-        <w:rPr>
-          <w:lang w:val="nl-BE"/>
-        </w:rPr>
-        <w:t xml:space="preserve">Vul de </w:t>
-      </w:r>
-      <w:proofErr w:type="spellStart"/>
-      <w:r>
-        <w:rPr>
-          <w:lang w:val="nl-BE"/>
-        </w:rPr>
-        <w:t>hostname</w:t>
-      </w:r>
-      <w:proofErr w:type="spellEnd"/>
-      <w:r>
-        <w:rPr>
-          <w:lang w:val="nl-BE"/>
-        </w:rPr>
-        <w:t xml:space="preserve"> van de huidige secundaire SZ-C in.</w:t>
+        <w:t>Vul de hostname van de huidige secundaire SZ-C in.</w:t>
       </w:r>
     </w:p>
     <w:p>
@@ -2600,7 +2532,110 @@
         <w:rPr>
           <w:lang w:val="nl-BE"/>
         </w:rPr>
-        <w:t>Geef hetzelfde als bij de configuratie van de primaire Controller opnieuw in.</w:t>
+        <w:t>Geef hetzelfde</w:t>
+      </w:r>
+      <w:r>
+        <w:rPr>
+          <w:lang w:val="nl-BE"/>
+        </w:rPr>
+        <w:t xml:space="preserve"> wachtwoord</w:t>
+      </w:r>
+      <w:r>
+        <w:rPr>
+          <w:lang w:val="nl-BE"/>
+        </w:rPr>
+        <w:t xml:space="preserve"> </w:t>
+      </w:r>
+      <w:r>
+        <w:rPr>
+          <w:lang w:val="nl-BE"/>
+        </w:rPr>
+        <w:t>als bij de configuratie van d</w:t>
+      </w:r>
+      <w:r>
+        <w:rPr>
+          <w:lang w:val="nl-BE"/>
+        </w:rPr>
+        <w:t>e primaire Controller</w:t>
+      </w:r>
+      <w:r>
+        <w:rPr>
+          <w:lang w:val="nl-BE"/>
+        </w:rPr>
+        <w:t xml:space="preserve"> </w:t>
+      </w:r>
+      <w:r>
+        <w:rPr>
+          <w:lang w:val="nl-BE"/>
+        </w:rPr>
+        <w:t>op</w:t>
+      </w:r>
+      <w:r>
+        <w:rPr>
+          <w:lang w:val="nl-BE"/>
+        </w:rPr>
+        <w:t>.</w:t>
+      </w:r>
+    </w:p>
+    <w:p>
+      <w:pPr>
+        <w:rPr>
+          <w:lang w:val="nl-BE"/>
+        </w:rPr>
+      </w:pPr>
+    </w:p>
+    <w:p>
+      <w:pPr>
+        <w:rPr>
+          <w:lang w:val="nl-NL"/>
+        </w:rPr>
+      </w:pPr>
+      <w:r>
+        <w:rPr>
+          <w:lang w:val="nl-NL"/>
+        </w:rPr>
+        <w:t xml:space="preserve">Hou er echter rekening mee dat in een praktische omgeving ook de netwerkshare ontdubbelt moet worden over verschillende fileservers alvorens de lokale gegevens volledige redundant zijn. Dit wordt praktisch meestal bereikt door gebruik te maken van Windows DFS zoals dat in hoofdstuk </w:t>
+      </w:r>
+      <w:r>
+        <w:rPr>
+          <w:lang w:val="nl-NL"/>
+        </w:rPr>
+        <w:fldChar w:fldCharType="begin"/>
+      </w:r>
+      <w:r>
+        <w:rPr>
+          <w:lang w:val="nl-NL"/>
+        </w:rPr>
+        <w:instrText xml:space="preserve"> REF _Ref513131469 \r \h </w:instrText>
+      </w:r>
+      <w:r>
+        <w:rPr>
+          <w:lang w:val="nl-NL"/>
+        </w:rPr>
+      </w:r>
+      <w:r>
+        <w:rPr>
+          <w:lang w:val="nl-NL"/>
+        </w:rPr>
+        <w:fldChar w:fldCharType="separate"/>
+      </w:r>
+      <w:r>
+        <w:rPr>
+          <w:lang w:val="nl-NL"/>
+        </w:rPr>
+        <w:t>4.2.3</w:t>
+      </w:r>
+      <w:r>
+        <w:rPr>
+          <w:lang w:val="nl-NL"/>
+        </w:rPr>
+        <w:fldChar w:fldCharType="end"/>
+      </w:r>
+      <w:r>
+        <w:rPr>
+          <w:lang w:val="nl-NL"/>
+        </w:rPr>
+        <w:t xml:space="preserve"> reeds vermeld werd.</w:t>
       </w:r>
       <w:bookmarkStart w:id="0" w:name="_GoBack"/>
       <w:bookmarkEnd w:id="0"/>

</xml_diff>